<commit_message>
actualización de varios reports
</commit_message>
<xml_diff>
--- a/reports/C2/Group/D01/00 - Requirements - Group.docx
+++ b/reports/C2/Group/D01/00 - Requirements - Group.docx
@@ -309,24 +309,6 @@
                   </w:rPr>
                   <w:t xml:space="preserve"> </w:t>
                 </w:r>
-                <w:r>
-                  <w:rPr>
-                    <w:rFonts w:asciiTheme="majorHAnsi" w:hAnsiTheme="majorHAnsi" w:cstheme="majorBidi"/>
-                  </w:rPr>
-                  <w:t>**88*</w:t>
-                </w:r>
-                <w:r>
-                  <w:rPr>
-                    <w:rFonts w:asciiTheme="majorHAnsi" w:hAnsiTheme="majorHAnsi" w:cstheme="majorBidi"/>
-                  </w:rPr>
-                  <w:t>*8</w:t>
-                </w:r>
-                <w:r>
-                  <w:rPr>
-                    <w:rFonts w:asciiTheme="majorHAnsi" w:hAnsiTheme="majorHAnsi" w:cstheme="majorBidi"/>
-                  </w:rPr>
-                  <w:t>5*</w:t>
-                </w:r>
               </w:sdtContent>
             </w:sdt>
           </w:p>
@@ -385,13 +367,13 @@
                   <w:rPr>
                     <w:rFonts w:asciiTheme="majorHAnsi" w:hAnsiTheme="majorHAnsi" w:cstheme="majorHAnsi"/>
                   </w:rPr>
-                  <w:t>STM2621</w:t>
+                  <w:t xml:space="preserve"> </w:t>
                 </w:r>
                 <w:r>
                   <w:rPr>
                     <w:rFonts w:asciiTheme="majorHAnsi" w:hAnsiTheme="majorHAnsi" w:cstheme="majorHAnsi"/>
                   </w:rPr>
-                  <w:t xml:space="preserve">  </w:t>
+                  <w:t xml:space="preserve"> </w:t>
                 </w:r>
               </w:sdtContent>
             </w:sdt>
@@ -449,25 +431,13 @@
                   <w:rPr>
                     <w:rFonts w:asciiTheme="majorHAnsi" w:hAnsiTheme="majorHAnsi" w:cstheme="majorHAnsi"/>
                   </w:rPr>
-                  <w:t>Alcaraz Zambrano</w:t>
+                  <w:t xml:space="preserve"> </w:t>
                 </w:r>
                 <w:r>
                   <w:rPr>
                     <w:rFonts w:asciiTheme="majorHAnsi" w:hAnsiTheme="majorHAnsi" w:cstheme="majorHAnsi"/>
                   </w:rPr>
-                  <w:t xml:space="preserve">, </w:t>
-                </w:r>
-                <w:r>
-                  <w:rPr>
-                    <w:rFonts w:asciiTheme="majorHAnsi" w:hAnsiTheme="majorHAnsi" w:cstheme="majorHAnsi"/>
-                  </w:rPr>
-                  <w:t>Manuel</w:t>
-                </w:r>
-                <w:r>
-                  <w:rPr>
-                    <w:rFonts w:asciiTheme="majorHAnsi" w:hAnsiTheme="majorHAnsi" w:cstheme="majorHAnsi"/>
-                  </w:rPr>
-                  <w:t xml:space="preserve">  </w:t>
+                  <w:t xml:space="preserve"> </w:t>
                 </w:r>
               </w:sdtContent>
             </w:sdt>
@@ -519,25 +489,13 @@
                   <w:rPr>
                     <w:rFonts w:asciiTheme="majorHAnsi" w:hAnsiTheme="majorHAnsi" w:cstheme="majorHAnsi"/>
                   </w:rPr>
-                  <w:t xml:space="preserve"> </w:t>
+                  <w:t xml:space="preserve">  </w:t>
                 </w:r>
                 <w:r>
                   <w:rPr>
                     <w:rFonts w:asciiTheme="majorHAnsi" w:hAnsiTheme="majorHAnsi" w:cstheme="majorHAnsi"/>
                   </w:rPr>
-                  <w:t>developer</w:t>
-                </w:r>
-                <w:r>
-                  <w:rPr>
-                    <w:rFonts w:asciiTheme="majorHAnsi" w:hAnsiTheme="majorHAnsi" w:cstheme="majorHAnsi"/>
-                  </w:rPr>
-                  <w:t>, tester</w:t>
-                </w:r>
-                <w:r>
-                  <w:rPr>
-                    <w:rFonts w:asciiTheme="majorHAnsi" w:hAnsiTheme="majorHAnsi" w:cstheme="majorHAnsi"/>
-                  </w:rPr>
-                  <w:t xml:space="preserve">  </w:t>
+                  <w:t xml:space="preserve"> </w:t>
                 </w:r>
               </w:sdtContent>
             </w:sdt>
@@ -609,15 +567,7 @@
                 <w15:appearance w15:val="hidden"/>
                 <w:text/>
               </w:sdtPr>
-              <w:sdtContent>
-                <w:r>
-                  <w:rPr>
-                    <w:rFonts w:asciiTheme="majorHAnsi" w:hAnsiTheme="majorHAnsi" w:cstheme="majorBidi"/>
-                    <w:lang w:val="es-ES"/>
-                  </w:rPr>
-                  <w:t>*9*3**27*</w:t>
-                </w:r>
-              </w:sdtContent>
+              <w:sdtContent/>
             </w:sdt>
           </w:p>
           <w:permEnd w:id="1081366304"/>
@@ -671,21 +621,7 @@
                     <w:rFonts w:asciiTheme="majorHAnsi" w:hAnsiTheme="majorHAnsi" w:cstheme="majorHAnsi"/>
                     <w:lang w:val="es-ES"/>
                   </w:rPr>
-                  <w:t xml:space="preserve"> </w:t>
-                </w:r>
-                <w:r>
-                  <w:rPr>
-                    <w:rFonts w:asciiTheme="majorHAnsi" w:hAnsiTheme="majorHAnsi" w:cstheme="majorHAnsi"/>
-                    <w:lang w:val="es-ES"/>
-                  </w:rPr>
-                  <w:t>MLY9669</w:t>
-                </w:r>
-                <w:r>
-                  <w:rPr>
-                    <w:rFonts w:asciiTheme="majorHAnsi" w:hAnsiTheme="majorHAnsi" w:cstheme="majorHAnsi"/>
-                    <w:lang w:val="es-ES"/>
-                  </w:rPr>
-                  <w:t xml:space="preserve">  </w:t>
+                  <w:t xml:space="preserve">   </w:t>
                 </w:r>
               </w:sdtContent>
             </w:sdt>
@@ -739,37 +675,14 @@
                     <w:rFonts w:asciiTheme="majorHAnsi" w:hAnsiTheme="majorHAnsi" w:cstheme="majorHAnsi"/>
                     <w:lang w:val="es-ES"/>
                   </w:rPr>
-                  <w:t xml:space="preserve"> </w:t>
-                </w:r>
-                <w:proofErr w:type="spellStart"/>
-                <w:r>
-                  <w:rPr>
-                    <w:rFonts w:asciiTheme="majorHAnsi" w:hAnsiTheme="majorHAnsi" w:cstheme="majorHAnsi"/>
-                    <w:lang w:val="es-ES"/>
-                  </w:rPr>
-                  <w:t>Soult</w:t>
-                </w:r>
-                <w:proofErr w:type="spellEnd"/>
-                <w:r>
-                  <w:rPr>
-                    <w:rFonts w:asciiTheme="majorHAnsi" w:hAnsiTheme="majorHAnsi" w:cstheme="majorHAnsi"/>
-                    <w:lang w:val="es-ES"/>
-                  </w:rPr>
-                  <w:t xml:space="preserve"> Toscano</w:t>
+                  <w:t xml:space="preserve">  </w:t>
                 </w:r>
                 <w:r>
                   <w:rPr>
                     <w:rFonts w:asciiTheme="majorHAnsi" w:hAnsiTheme="majorHAnsi" w:cstheme="majorHAnsi"/>
                     <w:lang w:val="es-ES"/>
                   </w:rPr>
-                  <w:t xml:space="preserve">, </w:t>
-                </w:r>
-                <w:r>
-                  <w:rPr>
-                    <w:rFonts w:asciiTheme="majorHAnsi" w:hAnsiTheme="majorHAnsi" w:cstheme="majorHAnsi"/>
-                    <w:lang w:val="es-ES"/>
-                  </w:rPr>
-                  <w:t xml:space="preserve">Alejandro </w:t>
+                  <w:t xml:space="preserve"> </w:t>
                 </w:r>
               </w:sdtContent>
             </w:sdt>
@@ -821,55 +734,13 @@
                   <w:rPr>
                     <w:rFonts w:asciiTheme="majorHAnsi" w:hAnsiTheme="majorHAnsi" w:cstheme="majorHAnsi"/>
                   </w:rPr>
-                  <w:t xml:space="preserve"> </w:t>
+                  <w:t xml:space="preserve">  </w:t>
                 </w:r>
                 <w:r>
                   <w:rPr>
                     <w:rFonts w:asciiTheme="majorHAnsi" w:hAnsiTheme="majorHAnsi" w:cstheme="majorHAnsi"/>
                   </w:rPr>
-                  <w:t>manager</w:t>
-                </w:r>
-                <w:r>
-                  <w:rPr>
-                    <w:rFonts w:asciiTheme="majorHAnsi" w:hAnsiTheme="majorHAnsi" w:cstheme="majorHAnsi"/>
-                  </w:rPr>
-                  <w:t xml:space="preserve">, </w:t>
-                </w:r>
-                <w:r>
-                  <w:rPr>
-                    <w:rFonts w:asciiTheme="majorHAnsi" w:hAnsiTheme="majorHAnsi" w:cstheme="majorHAnsi"/>
-                  </w:rPr>
-                  <w:t>d</w:t>
-                </w:r>
-                <w:r>
-                  <w:rPr>
-                    <w:rFonts w:asciiTheme="majorHAnsi" w:hAnsiTheme="majorHAnsi" w:cstheme="majorHAnsi"/>
-                  </w:rPr>
-                  <w:t>e</w:t>
-                </w:r>
-                <w:r>
-                  <w:rPr>
-                    <w:rFonts w:asciiTheme="majorHAnsi" w:hAnsiTheme="majorHAnsi" w:cstheme="majorHAnsi"/>
-                  </w:rPr>
-                  <w:t>veloper</w:t>
-                </w:r>
-                <w:r>
-                  <w:rPr>
-                    <w:rFonts w:asciiTheme="majorHAnsi" w:hAnsiTheme="majorHAnsi" w:cstheme="majorHAnsi"/>
-                  </w:rPr>
-                  <w:t xml:space="preserve">, </w:t>
-                </w:r>
-                <w:r>
-                  <w:rPr>
-                    <w:rFonts w:asciiTheme="majorHAnsi" w:hAnsiTheme="majorHAnsi" w:cstheme="majorHAnsi"/>
-                  </w:rPr>
-                  <w:t>tester</w:t>
-                </w:r>
-                <w:r>
-                  <w:rPr>
-                    <w:rFonts w:asciiTheme="majorHAnsi" w:hAnsiTheme="majorHAnsi" w:cstheme="majorHAnsi"/>
-                  </w:rPr>
-                  <w:t xml:space="preserve">  </w:t>
+                  <w:t xml:space="preserve"> </w:t>
                 </w:r>
               </w:sdtContent>
             </w:sdt>
@@ -1252,13 +1123,6 @@
                   </w:rPr>
                   <w:t xml:space="preserve"> </w:t>
                 </w:r>
-                <w:r>
-                  <w:rPr>
-                    <w:rFonts w:asciiTheme="majorHAnsi" w:hAnsiTheme="majorHAnsi" w:cstheme="majorBidi"/>
-                    <w:lang w:val="es-ES"/>
-                  </w:rPr>
-                  <w:t>3*2*9*2**</w:t>
-                </w:r>
               </w:sdtContent>
             </w:sdt>
           </w:p>
@@ -1313,14 +1177,7 @@
                     <w:rFonts w:asciiTheme="majorHAnsi" w:hAnsiTheme="majorHAnsi" w:cstheme="majorHAnsi"/>
                     <w:lang w:val="es-ES"/>
                   </w:rPr>
-                  <w:t xml:space="preserve"> </w:t>
-                </w:r>
-                <w:r>
-                  <w:rPr>
-                    <w:rFonts w:asciiTheme="majorHAnsi" w:hAnsiTheme="majorHAnsi" w:cstheme="majorHAnsi"/>
-                    <w:lang w:val="es-ES"/>
-                  </w:rPr>
-                  <w:t>mardegon7</w:t>
+                  <w:t xml:space="preserve">  </w:t>
                 </w:r>
                 <w:r>
                   <w:rPr>
@@ -1381,7 +1238,14 @@
                     <w:rFonts w:asciiTheme="majorHAnsi" w:hAnsiTheme="majorHAnsi" w:cstheme="majorHAnsi"/>
                     <w:lang w:val="es-ES"/>
                   </w:rPr>
-                  <w:t xml:space="preserve"> de la Calle González, Marta  </w:t>
+                  <w:t xml:space="preserve"> </w:t>
+                </w:r>
+                <w:r>
+                  <w:rPr>
+                    <w:rFonts w:asciiTheme="majorHAnsi" w:hAnsiTheme="majorHAnsi" w:cstheme="majorHAnsi"/>
+                    <w:lang w:val="es-ES"/>
+                  </w:rPr>
+                  <w:t xml:space="preserve">  </w:t>
                 </w:r>
               </w:sdtContent>
             </w:sdt>
@@ -1434,12 +1298,6 @@
                     <w:rFonts w:asciiTheme="majorHAnsi" w:hAnsiTheme="majorHAnsi" w:cstheme="majorHAnsi"/>
                   </w:rPr>
                   <w:t xml:space="preserve"> </w:t>
-                </w:r>
-                <w:r>
-                  <w:rPr>
-                    <w:rFonts w:asciiTheme="majorHAnsi" w:hAnsiTheme="majorHAnsi" w:cstheme="majorHAnsi"/>
-                  </w:rPr>
-                  <w:t>developer, tester</w:t>
                 </w:r>
                 <w:r>
                   <w:rPr>
@@ -1658,16 +1516,8 @@
                   <w:rPr>
                     <w:rFonts w:asciiTheme="majorHAnsi" w:hAnsiTheme="majorHAnsi" w:cstheme="majorHAnsi"/>
                   </w:rPr>
-                  <w:t xml:space="preserve">Barac </w:t>
+                  <w:t>Barac Ploae</w:t>
                 </w:r>
-                <w:proofErr w:type="spellStart"/>
-                <w:r>
-                  <w:rPr>
-                    <w:rFonts w:asciiTheme="majorHAnsi" w:hAnsiTheme="majorHAnsi" w:cstheme="majorHAnsi"/>
-                  </w:rPr>
-                  <w:t>Ploae</w:t>
-                </w:r>
-                <w:proofErr w:type="spellEnd"/>
                 <w:r>
                   <w:rPr>
                     <w:rFonts w:asciiTheme="majorHAnsi" w:hAnsiTheme="majorHAnsi" w:cstheme="majorHAnsi"/>
@@ -1736,6 +1586,12 @@
                     <w:rFonts w:asciiTheme="majorHAnsi" w:hAnsiTheme="majorHAnsi" w:cstheme="majorHAnsi"/>
                   </w:rPr>
                   <w:t xml:space="preserve"> </w:t>
+                </w:r>
+                <w:r>
+                  <w:rPr>
+                    <w:rFonts w:asciiTheme="majorHAnsi" w:hAnsiTheme="majorHAnsi" w:cstheme="majorHAnsi"/>
+                  </w:rPr>
+                  <w:t xml:space="preserve">manager, </w:t>
                 </w:r>
                 <w:r>
                   <w:rPr>
@@ -1886,7 +1742,13 @@
                   <w:rPr>
                     <w:rFonts w:asciiTheme="majorHAnsi" w:hAnsiTheme="majorHAnsi" w:cstheme="majorHAnsi"/>
                   </w:rPr>
-                  <w:t>02</w:t>
+                  <w:t>0</w:t>
+                </w:r>
+                <w:r>
+                  <w:rPr>
+                    <w:rFonts w:asciiTheme="majorHAnsi" w:hAnsiTheme="majorHAnsi" w:cstheme="majorHAnsi"/>
+                  </w:rPr>
+                  <w:t>3</w:t>
                 </w:r>
                 <w:r>
                   <w:rPr>
@@ -11434,7 +11296,9 @@
     <w:rsid w:val="00014EEF"/>
     <w:rsid w:val="00053924"/>
     <w:rsid w:val="00055A68"/>
+    <w:rsid w:val="00060A5D"/>
     <w:rsid w:val="00075492"/>
+    <w:rsid w:val="00083ED0"/>
     <w:rsid w:val="0009453F"/>
     <w:rsid w:val="000A3F56"/>
     <w:rsid w:val="000B5C7E"/>
@@ -11496,6 +11360,7 @@
     <w:rsid w:val="00AC1FAB"/>
     <w:rsid w:val="00AD2EE9"/>
     <w:rsid w:val="00B55352"/>
+    <w:rsid w:val="00B62067"/>
     <w:rsid w:val="00BB0EAB"/>
     <w:rsid w:val="00C17266"/>
     <w:rsid w:val="00C63AB0"/>
@@ -11512,6 +11377,7 @@
     <w:rsid w:val="00E869EA"/>
     <w:rsid w:val="00E87F32"/>
     <w:rsid w:val="00E9745E"/>
+    <w:rsid w:val="00EA514C"/>
     <w:rsid w:val="00EB4EB9"/>
     <w:rsid w:val="00F3606D"/>
     <w:rsid w:val="00F70A20"/>

</xml_diff>